<commit_message>
Update Simonas Petkevicius Resume.docx
</commit_message>
<xml_diff>
--- a/Documents/Simonas Petkevicius Resume.docx
+++ b/Documents/Simonas Petkevicius Resume.docx
@@ -307,7 +307,7 @@
     <w:p>
       <w:pPr>
         <w:pStyle w:val="BodyA"/>
-        <w:spacing w:before="240" w:after="60" w:line="360" w:lineRule="auto"/>
+        <w:spacing w:before="240" w:after="0" w:line="240" w:lineRule="auto"/>
         <w:jc w:val="both"/>
         <w:rPr>
           <w:b/>
@@ -1136,26 +1136,13 @@
           <w:numId w:val="19"/>
         </w:numPr>
         <w:tabs>
-          <w:tab w:val="num" w:pos="720"/>
+          <w:tab w:val="left" w:pos="709"/>
         </w:tabs>
-        <w:spacing w:before="60" w:after="60" w:line="270" w:lineRule="auto"/>
-        <w:ind w:hanging="360"/>
-        <w:jc w:val="both"/>
-      </w:pPr>
-      <w:r>
-        <w:rPr>
-          <w:rFonts w:asciiTheme="minorHAnsi" w:hAnsiTheme="minorHAnsi" w:cstheme="minorHAnsi"/>
-          <w:sz w:val="21"/>
-          <w:szCs w:val="21"/>
-          <w:shd w:val="clear" w:color="auto" w:fill="FFFFFF"/>
-        </w:rPr>
-        <w:t>Abstraction, algorithms</w:t>
-      </w:r>
-      <w:r>
-        <w:t>, data structures, encapsulation, resource management, security</w:t>
-      </w:r>
-      <w:r>
-        <w:t>, software engineering and web development.</w:t>
+        <w:spacing w:before="60" w:after="60" w:line="271" w:lineRule="auto"/>
+        <w:ind w:left="714" w:hanging="357"/>
+      </w:pPr>
+      <w:r>
+        <w:t>Abstraction, algorithms, data structures, encapsulation, resource management, security, software engineering and web development.</w:t>
       </w:r>
     </w:p>
     <w:p>
@@ -1166,7 +1153,7 @@
           <w:numId w:val="19"/>
         </w:numPr>
         <w:tabs>
-          <w:tab w:val="num" w:pos="720"/>
+          <w:tab w:val="num" w:pos="709"/>
         </w:tabs>
         <w:spacing w:before="60" w:after="60" w:line="270" w:lineRule="auto"/>
         <w:ind w:hanging="360"/>
@@ -1179,7 +1166,7 @@
     <w:p>
       <w:pPr>
         <w:pStyle w:val="BodyA"/>
-        <w:spacing w:before="240" w:after="60"/>
+        <w:spacing w:before="240" w:after="60" w:line="240" w:lineRule="auto"/>
         <w:jc w:val="both"/>
         <w:rPr>
           <w:b/>
@@ -1216,19 +1203,22 @@
     <w:p>
       <w:pPr>
         <w:pStyle w:val="BodyA"/>
-        <w:spacing w:after="60"/>
+        <w:spacing w:before="60" w:after="60" w:line="271" w:lineRule="auto"/>
+        <w:contextualSpacing/>
         <w:jc w:val="both"/>
         <w:rPr>
           <w:color w:val="767171"/>
           <w:u w:color="767171"/>
         </w:rPr>
       </w:pPr>
+      <w:bookmarkStart w:id="0" w:name="_GoBack"/>
+      <w:bookmarkEnd w:id="0"/>
       <w:r>
         <w:rPr>
           <w:b/>
           <w:bCs/>
         </w:rPr>
-        <w:t>Web Development Intern</w:t>
+        <w:t>Intern</w:t>
       </w:r>
       <w:r>
         <w:rPr>
@@ -1247,55 +1237,16 @@
         </w:rPr>
         <w:t xml:space="preserve"> </w:t>
       </w:r>
-      <w:bookmarkStart w:id="0" w:name="_GoBack"/>
-      <w:r>
-        <w:rPr>
-          <w:b/>
-          <w:color w:val="000000" w:themeColor="text1"/>
-          <w:u w:val="single"/>
-        </w:rPr>
-        <w:fldChar w:fldCharType="begin"/>
-      </w:r>
-      <w:r>
-        <w:rPr>
-          <w:b/>
-          <w:color w:val="000000" w:themeColor="text1"/>
-          <w:u w:val="single"/>
-        </w:rPr>
-        <w:instrText xml:space="preserve"> HYPERLINK "https://sprig.tech/" </w:instrText>
-      </w:r>
-      <w:r>
-        <w:rPr>
-          <w:b/>
-          <w:color w:val="000000" w:themeColor="text1"/>
-          <w:u w:val="single"/>
-        </w:rPr>
-      </w:r>
-      <w:r>
-        <w:rPr>
-          <w:b/>
-          <w:color w:val="000000" w:themeColor="text1"/>
-          <w:u w:val="single"/>
-        </w:rPr>
-        <w:fldChar w:fldCharType="separate"/>
-      </w:r>
-      <w:r>
-        <w:rPr>
-          <w:rStyle w:val="Hipersaitas"/>
-          <w:b/>
-          <w:color w:val="000000" w:themeColor="text1"/>
-        </w:rPr>
-        <w:t>Sprig.Tech</w:t>
-      </w:r>
-      <w:r>
-        <w:rPr>
-          <w:b/>
-          <w:color w:val="000000" w:themeColor="text1"/>
-          <w:u w:val="single"/>
-        </w:rPr>
-        <w:fldChar w:fldCharType="end"/>
-      </w:r>
-      <w:bookmarkEnd w:id="0"/>
+      <w:hyperlink r:id="rId12" w:history="1">
+        <w:r>
+          <w:rPr>
+            <w:rStyle w:val="Hipersaitas"/>
+            <w:b/>
+            <w:color w:val="000000" w:themeColor="text1"/>
+          </w:rPr>
+          <w:t>Sprig.Tech</w:t>
+        </w:r>
+      </w:hyperlink>
       <w:r>
         <w:rPr>
           <w:color w:val="000000" w:themeColor="text1"/>
@@ -1351,8 +1302,9 @@
         <w:tabs>
           <w:tab w:val="num" w:pos="720"/>
         </w:tabs>
-        <w:spacing w:after="0" w:line="240" w:lineRule="auto"/>
-        <w:ind w:hanging="360"/>
+        <w:spacing w:before="60" w:after="60" w:line="271" w:lineRule="auto"/>
+        <w:ind w:left="714" w:hanging="357"/>
+        <w:contextualSpacing/>
         <w:jc w:val="both"/>
       </w:pPr>
       <w:r>
@@ -1381,8 +1333,9 @@
         <w:tabs>
           <w:tab w:val="num" w:pos="720"/>
         </w:tabs>
-        <w:spacing w:after="0" w:line="240" w:lineRule="auto"/>
-        <w:ind w:hanging="360"/>
+        <w:spacing w:before="60" w:after="60" w:line="271" w:lineRule="auto"/>
+        <w:ind w:left="714" w:hanging="357"/>
+        <w:contextualSpacing/>
         <w:jc w:val="both"/>
       </w:pPr>
       <w:r>
@@ -1399,8 +1352,9 @@
         <w:tabs>
           <w:tab w:val="num" w:pos="720"/>
         </w:tabs>
-        <w:spacing w:line="240" w:lineRule="auto"/>
-        <w:ind w:hanging="360"/>
+        <w:spacing w:before="60" w:after="60" w:line="360" w:lineRule="auto"/>
+        <w:ind w:left="714" w:hanging="357"/>
+        <w:contextualSpacing/>
         <w:jc w:val="both"/>
       </w:pPr>
       <w:r>
@@ -1423,7 +1377,8 @@
     <w:p>
       <w:pPr>
         <w:pStyle w:val="BodyA"/>
-        <w:spacing w:after="60"/>
+        <w:spacing w:before="60" w:after="60" w:line="271" w:lineRule="auto"/>
+        <w:contextualSpacing/>
         <w:jc w:val="both"/>
         <w:rPr>
           <w:color w:val="767171"/>
@@ -1455,7 +1410,7 @@
         </w:rPr>
         <w:t xml:space="preserve"> </w:t>
       </w:r>
-      <w:hyperlink r:id="rId12" w:history="1">
+      <w:hyperlink r:id="rId13" w:history="1">
         <w:r>
           <w:rPr>
             <w:rStyle w:val="Hipersaitas"/>
@@ -1520,8 +1475,9 @@
         <w:tabs>
           <w:tab w:val="num" w:pos="720"/>
         </w:tabs>
-        <w:spacing w:after="0" w:line="240" w:lineRule="auto"/>
+        <w:spacing w:before="60" w:after="60" w:line="271" w:lineRule="auto"/>
         <w:ind w:hanging="360"/>
+        <w:contextualSpacing/>
         <w:jc w:val="both"/>
       </w:pPr>
       <w:r>
@@ -1538,8 +1494,9 @@
         <w:tabs>
           <w:tab w:val="num" w:pos="720"/>
         </w:tabs>
-        <w:spacing w:after="0" w:line="240" w:lineRule="auto"/>
+        <w:spacing w:before="60" w:after="60" w:line="271" w:lineRule="auto"/>
         <w:ind w:hanging="360"/>
+        <w:contextualSpacing/>
         <w:jc w:val="both"/>
       </w:pPr>
       <w:r>
@@ -1556,8 +1513,9 @@
         <w:tabs>
           <w:tab w:val="num" w:pos="720"/>
         </w:tabs>
-        <w:spacing w:after="0" w:line="240" w:lineRule="auto"/>
+        <w:spacing w:before="60" w:after="60" w:line="271" w:lineRule="auto"/>
         <w:ind w:hanging="360"/>
+        <w:contextualSpacing/>
         <w:jc w:val="both"/>
       </w:pPr>
       <w:r>
@@ -1574,8 +1532,9 @@
         <w:tabs>
           <w:tab w:val="num" w:pos="720"/>
         </w:tabs>
-        <w:spacing w:after="0" w:line="240" w:lineRule="auto"/>
+        <w:spacing w:before="60" w:after="60" w:line="271" w:lineRule="auto"/>
         <w:ind w:hanging="360"/>
+        <w:contextualSpacing/>
         <w:jc w:val="both"/>
       </w:pPr>
       <w:r>
@@ -1592,8 +1551,9 @@
         <w:tabs>
           <w:tab w:val="num" w:pos="720"/>
         </w:tabs>
-        <w:spacing w:after="0" w:line="240" w:lineRule="auto"/>
+        <w:spacing w:before="60" w:after="60" w:line="271" w:lineRule="auto"/>
         <w:ind w:hanging="360"/>
+        <w:contextualSpacing/>
         <w:jc w:val="both"/>
       </w:pPr>
       <w:r>
@@ -1610,8 +1570,9 @@
         <w:tabs>
           <w:tab w:val="num" w:pos="720"/>
         </w:tabs>
-        <w:spacing w:line="240" w:lineRule="auto"/>
+        <w:spacing w:before="60" w:after="60" w:line="360" w:lineRule="auto"/>
         <w:ind w:hanging="360"/>
+        <w:contextualSpacing/>
         <w:jc w:val="both"/>
       </w:pPr>
       <w:r>
@@ -1624,7 +1585,8 @@
     <w:p>
       <w:pPr>
         <w:pStyle w:val="BodyA"/>
-        <w:spacing w:after="60"/>
+        <w:spacing w:before="60" w:after="60" w:line="271" w:lineRule="auto"/>
+        <w:contextualSpacing/>
         <w:jc w:val="both"/>
         <w:rPr>
           <w:color w:val="767171"/>
@@ -1648,7 +1610,7 @@
       <w:r>
         <w:t xml:space="preserve">| </w:t>
       </w:r>
-      <w:hyperlink r:id="rId13" w:history="1">
+      <w:hyperlink r:id="rId14" w:history="1">
         <w:r>
           <w:rPr>
             <w:rStyle w:val="Hipersaitas"/>
@@ -1721,8 +1683,9 @@
         <w:tabs>
           <w:tab w:val="num" w:pos="720"/>
         </w:tabs>
-        <w:spacing w:after="0" w:line="240" w:lineRule="auto"/>
+        <w:spacing w:before="60" w:after="60" w:line="271" w:lineRule="auto"/>
         <w:ind w:hanging="360"/>
+        <w:contextualSpacing/>
         <w:jc w:val="both"/>
       </w:pPr>
       <w:r>
@@ -1748,8 +1711,9 @@
         <w:tabs>
           <w:tab w:val="num" w:pos="720"/>
         </w:tabs>
-        <w:spacing w:after="0" w:line="240" w:lineRule="auto"/>
+        <w:spacing w:before="60" w:after="60" w:line="271" w:lineRule="auto"/>
         <w:ind w:hanging="360"/>
+        <w:contextualSpacing/>
         <w:jc w:val="both"/>
       </w:pPr>
       <w:r>
@@ -1766,8 +1730,9 @@
         <w:tabs>
           <w:tab w:val="num" w:pos="720"/>
         </w:tabs>
-        <w:spacing w:after="0" w:line="240" w:lineRule="auto"/>
+        <w:spacing w:before="60" w:after="60" w:line="271" w:lineRule="auto"/>
         <w:ind w:hanging="360"/>
+        <w:contextualSpacing/>
         <w:jc w:val="both"/>
       </w:pPr>
       <w:r>
@@ -1790,8 +1755,9 @@
         <w:tabs>
           <w:tab w:val="num" w:pos="720"/>
         </w:tabs>
-        <w:spacing w:after="0" w:line="240" w:lineRule="auto"/>
+        <w:spacing w:before="60" w:after="60" w:line="271" w:lineRule="auto"/>
         <w:ind w:hanging="360"/>
+        <w:contextualSpacing/>
         <w:jc w:val="both"/>
       </w:pPr>
       <w:r>
@@ -1808,8 +1774,9 @@
         <w:tabs>
           <w:tab w:val="num" w:pos="720"/>
         </w:tabs>
-        <w:spacing w:after="0" w:line="240" w:lineRule="auto"/>
+        <w:spacing w:before="60" w:after="60" w:line="271" w:lineRule="auto"/>
         <w:ind w:hanging="360"/>
+        <w:contextualSpacing/>
         <w:jc w:val="both"/>
       </w:pPr>
       <w:r>
@@ -1826,8 +1793,9 @@
         <w:tabs>
           <w:tab w:val="num" w:pos="720"/>
         </w:tabs>
-        <w:spacing w:after="0" w:line="240" w:lineRule="auto"/>
+        <w:spacing w:before="60" w:after="60" w:line="360" w:lineRule="auto"/>
         <w:ind w:hanging="360"/>
+        <w:contextualSpacing/>
         <w:jc w:val="both"/>
       </w:pPr>
       <w:r>
@@ -1837,7 +1805,8 @@
     <w:p>
       <w:pPr>
         <w:pStyle w:val="BodyA"/>
-        <w:spacing w:before="240" w:after="60"/>
+        <w:spacing w:before="60" w:after="60" w:line="271" w:lineRule="auto"/>
+        <w:contextualSpacing/>
         <w:jc w:val="both"/>
         <w:rPr>
           <w:color w:val="767171"/>
@@ -1910,8 +1879,9 @@
         <w:tabs>
           <w:tab w:val="num" w:pos="720"/>
         </w:tabs>
-        <w:spacing w:after="0" w:line="270" w:lineRule="auto"/>
+        <w:spacing w:before="60" w:after="60" w:line="271" w:lineRule="auto"/>
         <w:ind w:hanging="360"/>
+        <w:contextualSpacing/>
         <w:jc w:val="both"/>
       </w:pPr>
       <w:r>
@@ -1926,7 +1896,7 @@
       <w:r>
         <w:t xml:space="preserve"> (</w:t>
       </w:r>
-      <w:hyperlink r:id="rId14" w:history="1">
+      <w:hyperlink r:id="rId15" w:history="1">
         <w:r>
           <w:rPr>
             <w:b/>
@@ -1950,8 +1920,9 @@
         <w:tabs>
           <w:tab w:val="num" w:pos="720"/>
         </w:tabs>
-        <w:spacing w:after="0" w:line="270" w:lineRule="auto"/>
+        <w:spacing w:before="60" w:after="60" w:line="271" w:lineRule="auto"/>
         <w:ind w:hanging="360"/>
+        <w:contextualSpacing/>
         <w:jc w:val="both"/>
       </w:pPr>
       <w:r>
@@ -1968,8 +1939,9 @@
         <w:tabs>
           <w:tab w:val="num" w:pos="720"/>
         </w:tabs>
-        <w:spacing w:after="0" w:line="270" w:lineRule="auto"/>
+        <w:spacing w:before="60" w:after="60" w:line="271" w:lineRule="auto"/>
         <w:ind w:hanging="360"/>
+        <w:contextualSpacing/>
         <w:jc w:val="both"/>
       </w:pPr>
       <w:r>
@@ -1989,8 +1961,9 @@
         <w:tabs>
           <w:tab w:val="num" w:pos="720"/>
         </w:tabs>
-        <w:spacing w:after="0" w:line="270" w:lineRule="auto"/>
+        <w:spacing w:before="60" w:after="60" w:line="360" w:lineRule="auto"/>
         <w:ind w:hanging="360"/>
+        <w:contextualSpacing/>
         <w:jc w:val="both"/>
       </w:pPr>
       <w:r>
@@ -2000,7 +1973,8 @@
     <w:p>
       <w:pPr>
         <w:pStyle w:val="BodyA"/>
-        <w:spacing w:before="240" w:after="60"/>
+        <w:spacing w:before="60" w:after="60" w:line="271" w:lineRule="auto"/>
+        <w:contextualSpacing/>
         <w:jc w:val="both"/>
         <w:rPr>
           <w:color w:val="767171"/>
@@ -2070,8 +2044,9 @@
         <w:tabs>
           <w:tab w:val="num" w:pos="720"/>
         </w:tabs>
-        <w:spacing w:after="0" w:line="270" w:lineRule="auto"/>
+        <w:spacing w:before="60" w:after="60" w:line="271" w:lineRule="auto"/>
         <w:ind w:hanging="360"/>
+        <w:contextualSpacing/>
         <w:jc w:val="both"/>
       </w:pPr>
       <w:r>
@@ -2094,8 +2069,9 @@
         <w:tabs>
           <w:tab w:val="num" w:pos="720"/>
         </w:tabs>
-        <w:spacing w:after="0" w:line="270" w:lineRule="auto"/>
+        <w:spacing w:before="60" w:after="60" w:line="271" w:lineRule="auto"/>
         <w:ind w:hanging="360"/>
+        <w:contextualSpacing/>
         <w:jc w:val="both"/>
       </w:pPr>
       <w:r>
@@ -2112,8 +2088,9 @@
         <w:tabs>
           <w:tab w:val="num" w:pos="720"/>
         </w:tabs>
-        <w:spacing w:after="0" w:line="270" w:lineRule="auto"/>
+        <w:spacing w:before="60" w:after="60" w:line="360" w:lineRule="auto"/>
         <w:ind w:hanging="360"/>
+        <w:contextualSpacing/>
         <w:jc w:val="both"/>
       </w:pPr>
       <w:r>
@@ -2132,7 +2109,8 @@
     <w:p>
       <w:pPr>
         <w:pStyle w:val="BodyA"/>
-        <w:spacing w:before="240" w:after="60"/>
+        <w:spacing w:before="60" w:after="60" w:line="271" w:lineRule="auto"/>
+        <w:contextualSpacing/>
         <w:jc w:val="both"/>
         <w:rPr>
           <w:color w:val="767171"/>
@@ -2162,7 +2140,7 @@
         </w:rPr>
         <w:t xml:space="preserve"> </w:t>
       </w:r>
-      <w:hyperlink r:id="rId15" w:history="1">
+      <w:hyperlink r:id="rId16" w:history="1">
         <w:r>
           <w:rPr>
             <w:rStyle w:val="Hipersaitas"/>
@@ -2215,8 +2193,9 @@
         <w:tabs>
           <w:tab w:val="num" w:pos="720"/>
         </w:tabs>
-        <w:spacing w:after="0" w:line="270" w:lineRule="auto"/>
+        <w:spacing w:before="60" w:after="60" w:line="271" w:lineRule="auto"/>
         <w:ind w:hanging="360"/>
+        <w:contextualSpacing/>
         <w:jc w:val="both"/>
       </w:pPr>
       <w:r>
@@ -2233,8 +2212,9 @@
         <w:tabs>
           <w:tab w:val="num" w:pos="720"/>
         </w:tabs>
-        <w:spacing w:after="0" w:line="270" w:lineRule="auto"/>
+        <w:spacing w:before="60" w:after="60" w:line="271" w:lineRule="auto"/>
         <w:ind w:hanging="360"/>
+        <w:contextualSpacing/>
         <w:jc w:val="both"/>
       </w:pPr>
       <w:r>
@@ -2254,8 +2234,9 @@
         <w:tabs>
           <w:tab w:val="num" w:pos="720"/>
         </w:tabs>
-        <w:spacing w:after="0" w:line="270" w:lineRule="auto"/>
+        <w:spacing w:before="60" w:after="60" w:line="271" w:lineRule="auto"/>
         <w:ind w:hanging="360"/>
+        <w:contextualSpacing/>
         <w:jc w:val="both"/>
       </w:pPr>
       <w:r>
@@ -2271,7 +2252,7 @@
     <w:p>
       <w:pPr>
         <w:pStyle w:val="BodyA"/>
-        <w:spacing w:before="240" w:after="60"/>
+        <w:spacing w:before="240" w:after="60" w:line="240" w:lineRule="auto"/>
         <w:jc w:val="both"/>
       </w:pPr>
       <w:r>
@@ -2285,7 +2266,79 @@
         </w:rPr>
         <w:t>Skills</w:t>
       </w:r>
-      <w:r>
+    </w:p>
+    <w:p>
+      <w:pPr>
+        <w:pStyle w:val="BodyA"/>
+        <w:spacing w:before="60" w:after="60" w:line="271" w:lineRule="auto"/>
+        <w:jc w:val="both"/>
+      </w:pPr>
+      <w:r>
+        <w:t xml:space="preserve">C, Python, </w:t>
+      </w:r>
+      <w:r>
+        <w:t>Java, C++, Android Development, Android Studio, WordPress, XML, Ruby, JavaScript, HTML, Cascading Style Shee</w:t>
+      </w:r>
+      <w:r>
+        <w:t xml:space="preserve">ts (CSS), </w:t>
+      </w:r>
+      <w:r>
+        <w:t>SQL,</w:t>
+      </w:r>
+      <w:r>
+        <w:t xml:space="preserve"> Problem Solving</w:t>
+      </w:r>
+      <w:r>
+        <w:t xml:space="preserve">, </w:t>
+      </w:r>
+      <w:r>
+        <w:t xml:space="preserve">Software Documentation, </w:t>
+      </w:r>
+      <w:r>
+        <w:t>Agile,</w:t>
+      </w:r>
+      <w:r>
+        <w:t xml:space="preserve"> </w:t>
+      </w:r>
+      <w:r>
+        <w:t>Teamwork, Blogging,</w:t>
+      </w:r>
+      <w:r>
+        <w:t xml:space="preserve"> Sales, Writing, Social Media, Communication,</w:t>
+      </w:r>
+      <w:r>
+        <w:t xml:space="preserve"> Microsoft Office,</w:t>
+      </w:r>
+      <w:r>
+        <w:t xml:space="preserve"> Microsoft Excel, Micros</w:t>
+      </w:r>
+      <w:r>
+        <w:t>oft Word, Microsoft PowerPoint</w:t>
+      </w:r>
+      <w:r>
+        <w:t>, Time Managem</w:t>
+      </w:r>
+      <w:r>
+        <w:t>ent, English, Entrepreneurship,</w:t>
+      </w:r>
+      <w:r>
+        <w:t xml:space="preserve"> Leadership</w:t>
+      </w:r>
+      <w:r>
+        <w:t xml:space="preserve">, </w:t>
+      </w:r>
+      <w:r>
+        <w:t>Management, Event Management</w:t>
+      </w:r>
+      <w:r>
+        <w:t>.</w:t>
+      </w:r>
+    </w:p>
+    <w:p>
+      <w:pPr>
+        <w:pStyle w:val="BodyA"/>
+        <w:spacing w:before="240" w:after="60"/>
+        <w:jc w:val="both"/>
         <w:rPr>
           <w:b/>
           <w:bCs/>
@@ -2294,79 +2347,6 @@
           <w:szCs w:val="28"/>
           <w:u w:color="0070C0"/>
         </w:rPr>
-        <w:br/>
-      </w:r>
-      <w:r>
-        <w:t xml:space="preserve">C, Python, </w:t>
-      </w:r>
-      <w:r>
-        <w:t>Java, C++, Android Development, Android Studio, WordPress, XML, Ruby, JavaScript, HTML, Cascading Style Shee</w:t>
-      </w:r>
-      <w:r>
-        <w:t xml:space="preserve">ts (CSS), </w:t>
-      </w:r>
-      <w:r>
-        <w:t>SQL,</w:t>
-      </w:r>
-      <w:r>
-        <w:t xml:space="preserve"> Problem Solving</w:t>
-      </w:r>
-      <w:r>
-        <w:t xml:space="preserve">, </w:t>
-      </w:r>
-      <w:r>
-        <w:t xml:space="preserve">Software Documentation, </w:t>
-      </w:r>
-      <w:r>
-        <w:t>Agile,</w:t>
-      </w:r>
-      <w:r>
-        <w:t xml:space="preserve"> </w:t>
-      </w:r>
-      <w:r>
-        <w:t>Teamwork, Blogging,</w:t>
-      </w:r>
-      <w:r>
-        <w:t xml:space="preserve"> Sales, Writing, Social Media, Communication,</w:t>
-      </w:r>
-      <w:r>
-        <w:t xml:space="preserve"> Microsoft Office,</w:t>
-      </w:r>
-      <w:r>
-        <w:t xml:space="preserve"> Microsoft Excel, Micros</w:t>
-      </w:r>
-      <w:r>
-        <w:t>oft Word, Microsoft PowerPoint</w:t>
-      </w:r>
-      <w:r>
-        <w:t>, Time Managem</w:t>
-      </w:r>
-      <w:r>
-        <w:t>ent, English, Entrepreneurship,</w:t>
-      </w:r>
-      <w:r>
-        <w:t xml:space="preserve"> Leadership</w:t>
-      </w:r>
-      <w:r>
-        <w:t xml:space="preserve">, </w:t>
-      </w:r>
-      <w:r>
-        <w:t>Management, Event Management</w:t>
-      </w:r>
-      <w:r>
-        <w:t>.</w:t>
-      </w:r>
-    </w:p>
-    <w:p>
-      <w:pPr>
-        <w:pStyle w:val="BodyA"/>
-        <w:spacing w:before="240" w:after="60" w:line="360" w:lineRule="auto"/>
-        <w:jc w:val="both"/>
-        <w:sectPr>
-          <w:pgSz w:w="11900" w:h="16840"/>
-          <w:pgMar w:top="1152" w:right="1152" w:bottom="1152" w:left="1152" w:header="720" w:footer="720" w:gutter="0"/>
-          <w:cols w:space="720"/>
-        </w:sectPr>
       </w:pPr>
       <w:r>
         <w:rPr>
@@ -2441,9 +2421,28 @@
         <w:t>ative</w:t>
       </w:r>
     </w:p>
+    <w:p>
+      <w:pPr>
+        <w:pStyle w:val="BodyA"/>
+        <w:spacing w:after="0" w:line="300" w:lineRule="auto"/>
+        <w:jc w:val="both"/>
+        <w:sectPr>
+          <w:pgSz w:w="11900" w:h="16840"/>
+          <w:pgMar w:top="1152" w:right="1152" w:bottom="1152" w:left="1152" w:header="720" w:footer="720" w:gutter="0"/>
+          <w:cols w:space="720"/>
+        </w:sectPr>
+      </w:pPr>
+    </w:p>
+    <w:p>
+      <w:pPr>
+        <w:pStyle w:val="BodyA"/>
+        <w:spacing w:after="0" w:line="300" w:lineRule="auto"/>
+        <w:jc w:val="both"/>
+      </w:pPr>
+    </w:p>
     <w:sectPr>
-      <w:headerReference w:type="default" r:id="rId16"/>
-      <w:footerReference w:type="default" r:id="rId17"/>
+      <w:headerReference w:type="default" r:id="rId17"/>
+      <w:footerReference w:type="default" r:id="rId18"/>
       <w:type w:val="continuous"/>
       <w:pgSz w:w="11900" w:h="16840"/>
       <w:pgMar w:top="1152" w:right="1152" w:bottom="1152" w:left="1152" w:header="720" w:footer="720" w:gutter="0"/>
@@ -5283,6 +5282,19 @@
   </w:num>
   <w:num w:numId="19">
     <w:abstractNumId w:val="10"/>
+    <w:lvlOverride w:ilvl="0">
+      <w:lvl w:ilvl="0">
+        <w:numFmt w:val="bullet"/>
+        <w:lvlText w:val="−"/>
+        <w:lvlJc w:val="left"/>
+        <w:rPr>
+          <w:rFonts w:ascii="Trebuchet MS" w:eastAsia="Trebuchet MS" w:hAnsi="Trebuchet MS" w:cs="Trebuchet MS"/>
+          <w:color w:val="0070C0"/>
+          <w:position w:val="0"/>
+          <w:rtl w:val="0"/>
+        </w:rPr>
+      </w:lvl>
+    </w:lvlOverride>
   </w:num>
   <w:num w:numId="20">
     <w:abstractNumId w:val="15"/>

</xml_diff>